<commit_message>
Adding ZSH info and more wallpapers
</commit_message>
<xml_diff>
--- a/ArchLinux/Alternate Guide.docx
+++ b/ArchLinux/Alternate Guide.docx
@@ -54,12 +54,12 @@
           <wp:inline distB="114300" distT="114300" distL="114300" distR="114300">
             <wp:extent cx="5943600" cy="50800"/>
             <wp:effectExtent b="0" l="0" r="0" t="0"/>
-            <wp:docPr descr="horizontal line" id="9" name="image1.png"/>
+            <wp:docPr descr="horizontal line" id="9" name="image8.png"/>
             <a:graphic>
               <a:graphicData uri="http://schemas.openxmlformats.org/drawingml/2006/picture">
                 <pic:pic>
                   <pic:nvPicPr>
-                    <pic:cNvPr descr="horizontal line" id="0" name="image1.png"/>
+                    <pic:cNvPr descr="horizontal line" id="0" name="image8.png"/>
                     <pic:cNvPicPr preferRelativeResize="0"/>
                   </pic:nvPicPr>
                   <pic:blipFill>
@@ -863,12 +863,12 @@
           <wp:inline distB="114300" distT="114300" distL="114300" distR="114300">
             <wp:extent cx="5943600" cy="1358900"/>
             <wp:effectExtent b="0" l="0" r="0" t="0"/>
-            <wp:docPr id="4" name="image8.png"/>
+            <wp:docPr id="4" name="image3.png"/>
             <a:graphic>
               <a:graphicData uri="http://schemas.openxmlformats.org/drawingml/2006/picture">
                 <pic:pic>
                   <pic:nvPicPr>
-                    <pic:cNvPr id="0" name="image8.png"/>
+                    <pic:cNvPr id="0" name="image3.png"/>
                     <pic:cNvPicPr preferRelativeResize="0"/>
                   </pic:nvPicPr>
                   <pic:blipFill>
@@ -985,12 +985,12 @@
           <wp:inline distB="114300" distT="114300" distL="114300" distR="114300">
             <wp:extent cx="5867400" cy="3810000"/>
             <wp:effectExtent b="0" l="0" r="0" t="0"/>
-            <wp:docPr id="7" name="image4.png"/>
+            <wp:docPr id="7" name="image9.png"/>
             <a:graphic>
               <a:graphicData uri="http://schemas.openxmlformats.org/drawingml/2006/picture">
                 <pic:pic>
                   <pic:nvPicPr>
-                    <pic:cNvPr id="0" name="image4.png"/>
+                    <pic:cNvPr id="0" name="image9.png"/>
                     <pic:cNvPicPr preferRelativeResize="0"/>
                   </pic:nvPicPr>
                   <pic:blipFill>
@@ -1090,12 +1090,12 @@
           <wp:inline distB="114300" distT="114300" distL="114300" distR="114300">
             <wp:extent cx="5943600" cy="3771900"/>
             <wp:effectExtent b="0" l="0" r="0" t="0"/>
-            <wp:docPr id="6" name="image5.png"/>
+            <wp:docPr id="6" name="image6.png"/>
             <a:graphic>
               <a:graphicData uri="http://schemas.openxmlformats.org/drawingml/2006/picture">
                 <pic:pic>
                   <pic:nvPicPr>
-                    <pic:cNvPr id="0" name="image5.png"/>
+                    <pic:cNvPr id="0" name="image6.png"/>
                     <pic:cNvPicPr preferRelativeResize="0"/>
                   </pic:nvPicPr>
                   <pic:blipFill>
@@ -1182,12 +1182,12 @@
           <wp:inline distB="114300" distT="114300" distL="114300" distR="114300">
             <wp:extent cx="5943600" cy="1524000"/>
             <wp:effectExtent b="0" l="0" r="0" t="0"/>
-            <wp:docPr id="1" name="image6.png"/>
+            <wp:docPr id="1" name="image1.png"/>
             <a:graphic>
               <a:graphicData uri="http://schemas.openxmlformats.org/drawingml/2006/picture">
                 <pic:pic>
                   <pic:nvPicPr>
-                    <pic:cNvPr id="0" name="image6.png"/>
+                    <pic:cNvPr id="0" name="image1.png"/>
                     <pic:cNvPicPr preferRelativeResize="0"/>
                   </pic:nvPicPr>
                   <pic:blipFill>
@@ -1276,12 +1276,12 @@
           <wp:inline distB="114300" distT="114300" distL="114300" distR="114300">
             <wp:extent cx="5676900" cy="1114425"/>
             <wp:effectExtent b="0" l="0" r="0" t="0"/>
-            <wp:docPr id="8" name="image3.png"/>
+            <wp:docPr id="8" name="image4.png"/>
             <a:graphic>
               <a:graphicData uri="http://schemas.openxmlformats.org/drawingml/2006/picture">
                 <pic:pic>
                   <pic:nvPicPr>
-                    <pic:cNvPr id="0" name="image3.png"/>
+                    <pic:cNvPr id="0" name="image4.png"/>
                     <pic:cNvPicPr preferRelativeResize="0"/>
                   </pic:nvPicPr>
                   <pic:blipFill>
@@ -1467,12 +1467,12 @@
           <wp:inline distB="114300" distT="114300" distL="114300" distR="114300">
             <wp:extent cx="5943600" cy="1663700"/>
             <wp:effectExtent b="0" l="0" r="0" t="0"/>
-            <wp:docPr id="5" name="image2.png"/>
+            <wp:docPr id="5" name="image7.png"/>
             <a:graphic>
               <a:graphicData uri="http://schemas.openxmlformats.org/drawingml/2006/picture">
                 <pic:pic>
                   <pic:nvPicPr>
-                    <pic:cNvPr id="0" name="image2.png"/>
+                    <pic:cNvPr id="0" name="image7.png"/>
                     <pic:cNvPicPr preferRelativeResize="0"/>
                   </pic:nvPicPr>
                   <pic:blipFill>
@@ -1826,12 +1826,12 @@
           <wp:inline distB="114300" distT="114300" distL="114300" distR="114300">
             <wp:extent cx="7315200" cy="1663700"/>
             <wp:effectExtent b="0" l="0" r="0" t="0"/>
-            <wp:docPr id="3" name="image9.png"/>
+            <wp:docPr id="3" name="image5.png"/>
             <a:graphic>
               <a:graphicData uri="http://schemas.openxmlformats.org/drawingml/2006/picture">
                 <pic:pic>
                   <pic:nvPicPr>
-                    <pic:cNvPr id="0" name="image9.png"/>
+                    <pic:cNvPr id="0" name="image5.png"/>
                     <pic:cNvPicPr preferRelativeResize="0"/>
                   </pic:nvPicPr>
                   <pic:blipFill>
@@ -1917,12 +1917,12 @@
           <wp:inline distB="114300" distT="114300" distL="114300" distR="114300">
             <wp:extent cx="7315200" cy="2438400"/>
             <wp:effectExtent b="0" l="0" r="0" t="0"/>
-            <wp:docPr id="2" name="image7.png"/>
+            <wp:docPr id="2" name="image2.png"/>
             <a:graphic>
               <a:graphicData uri="http://schemas.openxmlformats.org/drawingml/2006/picture">
                 <pic:pic>
                   <pic:nvPicPr>
-                    <pic:cNvPr id="0" name="image7.png"/>
+                    <pic:cNvPr id="0" name="image2.png"/>
                     <pic:cNvPicPr preferRelativeResize="0"/>
                   </pic:nvPicPr>
                   <pic:blipFill>

</xml_diff>